<commit_message>
Documentos editados -corrección de estilo
</commit_message>
<xml_diff>
--- a/fuentes/contenidos/grado06/guion11/CN_06_11_REC10.docx
+++ b/fuentes/contenidos/grado06/guion11/CN_06_11_REC10.docx
@@ -17,7 +17,23 @@
           <w:b/>
           <w:lang w:val="es-ES_tradnl"/>
         </w:rPr>
-        <w:t xml:space="preserve">Ejercicio Genérico </w:t>
+        <w:t xml:space="preserve">Ejercicio </w:t>
+      </w:r>
+      <w:r>
+        <w:rPr>
+          <w:rFonts w:ascii="Arial" w:hAnsi="Arial" w:cs="Arial"/>
+          <w:b/>
+          <w:lang w:val="es-ES_tradnl"/>
+        </w:rPr>
+        <w:t>g</w:t>
+      </w:r>
+      <w:r>
+        <w:rPr>
+          <w:rFonts w:ascii="Arial" w:hAnsi="Arial" w:cs="Arial"/>
+          <w:b/>
+          <w:lang w:val="es-ES_tradnl"/>
+        </w:rPr>
+        <w:t xml:space="preserve">enérico </w:t>
       </w:r>
       <w:r>
         <w:rPr>
@@ -186,7 +202,7 @@
           <w:rFonts w:ascii="Arial" w:hAnsi="Arial" w:cs="Arial"/>
           <w:lang w:val="es-ES_tradnl"/>
         </w:rPr>
-        <w:t>Refuerza tu aprendizaje: Movimiento  y el sistema de referencia</w:t>
+        <w:t>Refuerza tu aprendizaje: Movimiento y sistema de referencia</w:t>
       </w:r>
     </w:p>
     <w:p>
@@ -240,7 +256,14 @@
           <w:rFonts w:ascii="Arial" w:hAnsi="Arial" w:cs="Arial"/>
           <w:lang w:val="es-MX"/>
         </w:rPr>
-        <w:t>Actividad que consiste en que el estudiante explique con sus palabras, cómo percibe el movimiento</w:t>
+        <w:t>Actividad que consiste en que el estudiante explique con sus palabras cómo percibe el movimiento</w:t>
+      </w:r>
+      <w:r>
+        <w:rPr>
+          <w:rFonts w:ascii="Arial" w:hAnsi="Arial" w:cs="Arial"/>
+          <w:lang w:val="es-MX"/>
+        </w:rPr>
+        <w:t>.</w:t>
       </w:r>
     </w:p>
     <w:p>
@@ -279,7 +302,7 @@
           <w:rFonts w:ascii="Arial" w:hAnsi="Arial" w:cs="Arial"/>
           <w:lang w:val="es-ES_tradnl"/>
         </w:rPr>
-        <w:t xml:space="preserve">“Movimiento”,  “sistema de referencia”. </w:t>
+        <w:t xml:space="preserve">“Movimiento”, “sistema de referencia”. </w:t>
       </w:r>
     </w:p>
     <w:p>
@@ -1692,7 +1715,7 @@
           <w:rFonts w:ascii="Arial" w:hAnsi="Arial" w:cs="Arial"/>
           <w:lang w:val="es-ES_tradnl"/>
         </w:rPr>
-        <w:t>Movimiento  y sistema de referencia</w:t>
+        <w:t>Movimiento y sistema de referencia</w:t>
       </w:r>
     </w:p>
     <w:p>
@@ -1804,7 +1827,7 @@
           <w:rFonts w:ascii="Arial" w:hAnsi="Arial" w:cs="Arial"/>
           <w:lang w:val="es-ES_tradnl"/>
         </w:rPr>
-        <w:t>Realiza la siguiente actividad.  Cuando termines haz clic en Enviar.  Si es necesario entrega las respuestas a mano o por e-mail a tu profesor para que pueda validarlas.</w:t>
+        <w:t>Realiza la siguiente actividad. Cuando termines haz clic en Enviar. Si es necesario entrega las respuestas a mano o por e-mail a tu profesor para que pueda validarlas.</w:t>
       </w:r>
     </w:p>
     <w:p>
@@ -2128,79 +2151,100 @@
         </w:rPr>
         <w:t xml:space="preserve"> 2-Medio, </w:t>
       </w:r>
+    </w:p>
+    <w:p>
+      <w:pPr>
+        <w:rPr>
+          <w:rFonts w:ascii="Arial" w:hAnsi="Arial" w:cs="Arial"/>
+          <w:lang w:val="es-ES_tradnl"/>
+        </w:rPr>
+      </w:pPr>
+    </w:p>
+    <w:p>
+      <w:pPr>
+        <w:rPr>
+          <w:rFonts w:ascii="Arial" w:hAnsi="Arial" w:cs="Arial"/>
+          <w:lang w:val="es-ES_tradnl"/>
+        </w:rPr>
+      </w:pPr>
+    </w:p>
+    <w:p>
+      <w:pPr>
+        <w:rPr>
+          <w:rFonts w:ascii="Arial" w:hAnsi="Arial" w:cs="Arial"/>
+          <w:lang w:val="es-ES_tradnl"/>
+        </w:rPr>
+      </w:pPr>
+    </w:p>
+    <w:p>
+      <w:pPr>
+        <w:rPr>
+          <w:rFonts w:ascii="Arial" w:hAnsi="Arial" w:cs="Arial"/>
+          <w:lang w:val="es-ES_tradnl"/>
+        </w:rPr>
+      </w:pPr>
+      <w:r>
+        <w:rPr>
+          <w:rFonts w:ascii="Arial" w:hAnsi="Arial" w:cs="Arial"/>
+          <w:highlight w:val="green"/>
+          <w:lang w:val="es-ES_tradnl"/>
+        </w:rPr>
+        <w:t>PREGUNTA 2</w:t>
+      </w:r>
+    </w:p>
+    <w:p>
+      <w:pPr>
+        <w:rPr>
+          <w:rFonts w:ascii="Arial" w:hAnsi="Arial" w:cs="Arial"/>
+          <w:lang w:val="es-ES_tradnl"/>
+        </w:rPr>
+      </w:pPr>
+      <w:r>
+        <w:rPr>
+          <w:rFonts w:ascii="Arial" w:hAnsi="Arial" w:cs="Arial"/>
+          <w:b/>
+          <w:color w:val="FF0000"/>
+          <w:lang w:val="es-ES_tradnl"/>
+        </w:rPr>
+        <w:t>*</w:t>
+      </w:r>
+      <w:r>
+        <w:rPr>
+          <w:rFonts w:ascii="Arial" w:hAnsi="Arial" w:cs="Arial"/>
+          <w:color w:val="FF0000"/>
+          <w:lang w:val="es-ES_tradnl"/>
+        </w:rPr>
+        <w:t xml:space="preserve"> </w:t>
+      </w:r>
+      <w:r>
+        <w:rPr>
+          <w:rFonts w:ascii="Arial" w:hAnsi="Arial" w:cs="Arial"/>
+          <w:lang w:val="es-ES_tradnl"/>
+        </w:rPr>
+        <w:t>Si est</w:t>
+      </w:r>
+      <w:r>
+        <w:rPr>
+          <w:rFonts w:ascii="Arial" w:hAnsi="Arial" w:cs="Arial"/>
+          <w:lang w:val="es-ES_tradnl"/>
+        </w:rPr>
+        <w:t>á</w:t>
+      </w:r>
+      <w:r>
+        <w:rPr>
+          <w:rFonts w:ascii="Arial" w:hAnsi="Arial" w:cs="Arial"/>
+          <w:lang w:val="es-ES_tradnl"/>
+        </w:rPr>
+        <w:t xml:space="preserve">s en el centro de la ciudad donde </w:t>
+      </w:r>
       <w:bookmarkStart w:id="0" w:name="_GoBack"/>
       <w:bookmarkEnd w:id="0"/>
-    </w:p>
-    <w:p>
-      <w:pPr>
-        <w:rPr>
-          <w:rFonts w:ascii="Arial" w:hAnsi="Arial" w:cs="Arial"/>
-          <w:lang w:val="es-ES_tradnl"/>
-        </w:rPr>
-      </w:pPr>
-    </w:p>
-    <w:p>
-      <w:pPr>
-        <w:rPr>
-          <w:rFonts w:ascii="Arial" w:hAnsi="Arial" w:cs="Arial"/>
-          <w:lang w:val="es-ES_tradnl"/>
-        </w:rPr>
-      </w:pPr>
-    </w:p>
-    <w:p>
-      <w:pPr>
-        <w:rPr>
-          <w:rFonts w:ascii="Arial" w:hAnsi="Arial" w:cs="Arial"/>
-          <w:lang w:val="es-ES_tradnl"/>
-        </w:rPr>
-      </w:pPr>
-    </w:p>
-    <w:p>
-      <w:pPr>
-        <w:rPr>
-          <w:rFonts w:ascii="Arial" w:hAnsi="Arial" w:cs="Arial"/>
-          <w:lang w:val="es-ES_tradnl"/>
-        </w:rPr>
-      </w:pPr>
-      <w:r>
-        <w:rPr>
-          <w:rFonts w:ascii="Arial" w:hAnsi="Arial" w:cs="Arial"/>
-          <w:highlight w:val="green"/>
-          <w:lang w:val="es-ES_tradnl"/>
-        </w:rPr>
-        <w:t>PREGUNTA 2</w:t>
-      </w:r>
-    </w:p>
-    <w:p>
-      <w:pPr>
-        <w:rPr>
-          <w:rFonts w:ascii="Arial" w:hAnsi="Arial" w:cs="Arial"/>
-          <w:lang w:val="es-ES_tradnl"/>
-        </w:rPr>
-      </w:pPr>
-      <w:r>
-        <w:rPr>
-          <w:rFonts w:ascii="Arial" w:hAnsi="Arial" w:cs="Arial"/>
-          <w:b/>
-          <w:color w:val="FF0000"/>
-          <w:lang w:val="es-ES_tradnl"/>
-        </w:rPr>
-        <w:t>*</w:t>
-      </w:r>
-      <w:r>
-        <w:rPr>
-          <w:rFonts w:ascii="Arial" w:hAnsi="Arial" w:cs="Arial"/>
-          <w:color w:val="FF0000"/>
-          <w:lang w:val="es-ES_tradnl"/>
-        </w:rPr>
-        <w:t xml:space="preserve"> </w:t>
-      </w:r>
-      <w:r>
-        <w:rPr>
-          <w:rFonts w:ascii="Arial" w:hAnsi="Arial" w:cs="Arial"/>
-          <w:lang w:val="es-ES_tradnl"/>
-        </w:rPr>
-        <w:t>Si estas en el centro de la ciudad donde tú vives, ¿cómo le explicas a tu papá tu ubicación para que te encuentre?</w:t>
+      <w:r>
+        <w:rPr>
+          <w:rFonts w:ascii="Arial" w:hAnsi="Arial" w:cs="Arial"/>
+          <w:lang w:val="es-ES_tradnl"/>
+        </w:rPr>
+        <w:t>vives, ¿cómo le explicas a tu papá tu ubicación para que te encuentre?</w:t>
       </w:r>
     </w:p>
     <w:p>
@@ -2495,6 +2539,33 @@
       <w:contextualSpacing/>
     </w:pPr>
   </w:style>
+  <w:style w:type="paragraph" w:styleId="Textodeglobo">
+    <w:name w:val="Balloon Text"/>
+    <w:basedOn w:val="Normal"/>
+    <w:link w:val="TextodegloboCar"/>
+    <w:uiPriority w:val="99"/>
+    <w:semiHidden/>
+    <w:unhideWhenUsed/>
+    <w:rsid w:val="00764BCA"/>
+    <w:rPr>
+      <w:rFonts w:ascii="Tahoma" w:hAnsi="Tahoma" w:cs="Tahoma"/>
+      <w:sz w:val="16"/>
+      <w:szCs w:val="16"/>
+    </w:rPr>
+  </w:style>
+  <w:style w:type="character" w:customStyle="1" w:styleId="TextodegloboCar">
+    <w:name w:val="Texto de globo Car"/>
+    <w:basedOn w:val="Fuentedeprrafopredeter"/>
+    <w:link w:val="Textodeglobo"/>
+    <w:uiPriority w:val="99"/>
+    <w:semiHidden/>
+    <w:rsid w:val="00764BCA"/>
+    <w:rPr>
+      <w:rFonts w:ascii="Tahoma" w:hAnsi="Tahoma" w:cs="Tahoma"/>
+      <w:sz w:val="16"/>
+      <w:szCs w:val="16"/>
+    </w:rPr>
+  </w:style>
 </w:styles>
 </file>
 
@@ -2707,6 +2778,33 @@
       <w:ind w:left="720"/>
       <w:contextualSpacing/>
     </w:pPr>
+  </w:style>
+  <w:style w:type="paragraph" w:styleId="Textodeglobo">
+    <w:name w:val="Balloon Text"/>
+    <w:basedOn w:val="Normal"/>
+    <w:link w:val="TextodegloboCar"/>
+    <w:uiPriority w:val="99"/>
+    <w:semiHidden/>
+    <w:unhideWhenUsed/>
+    <w:rsid w:val="00764BCA"/>
+    <w:rPr>
+      <w:rFonts w:ascii="Tahoma" w:hAnsi="Tahoma" w:cs="Tahoma"/>
+      <w:sz w:val="16"/>
+      <w:szCs w:val="16"/>
+    </w:rPr>
+  </w:style>
+  <w:style w:type="character" w:customStyle="1" w:styleId="TextodegloboCar">
+    <w:name w:val="Texto de globo Car"/>
+    <w:basedOn w:val="Fuentedeprrafopredeter"/>
+    <w:link w:val="Textodeglobo"/>
+    <w:uiPriority w:val="99"/>
+    <w:semiHidden/>
+    <w:rsid w:val="00764BCA"/>
+    <w:rPr>
+      <w:rFonts w:ascii="Tahoma" w:hAnsi="Tahoma" w:cs="Tahoma"/>
+      <w:sz w:val="16"/>
+      <w:szCs w:val="16"/>
+    </w:rPr>
   </w:style>
 </w:styles>
 </file>

</xml_diff>

<commit_message>
Contenido final 6º guion 11
</commit_message>
<xml_diff>
--- a/fuentes/contenidos/grado06/guion11/CN_06_11_REC10.docx
+++ b/fuentes/contenidos/grado06/guion11/CN_06_11_REC10.docx
@@ -2102,6 +2102,15 @@
         </w:rPr>
         <w:t>Explica con tus palabras qué debes tener en cuenta para percibir el movimiento</w:t>
       </w:r>
+      <w:bookmarkStart w:id="0" w:name="_GoBack"/>
+      <w:r>
+        <w:rPr>
+          <w:rFonts w:ascii="Arial" w:hAnsi="Arial" w:cs="Arial"/>
+          <w:lang w:val="es-ES_tradnl"/>
+        </w:rPr>
+        <w:t>.</w:t>
+      </w:r>
+      <w:bookmarkEnd w:id="0"/>
     </w:p>
     <w:p>
       <w:pPr>
@@ -2235,16 +2244,7 @@
           <w:rFonts w:ascii="Arial" w:hAnsi="Arial" w:cs="Arial"/>
           <w:lang w:val="es-ES_tradnl"/>
         </w:rPr>
-        <w:t xml:space="preserve">s en el centro de la ciudad donde </w:t>
-      </w:r>
-      <w:bookmarkStart w:id="0" w:name="_GoBack"/>
-      <w:bookmarkEnd w:id="0"/>
-      <w:r>
-        <w:rPr>
-          <w:rFonts w:ascii="Arial" w:hAnsi="Arial" w:cs="Arial"/>
-          <w:lang w:val="es-ES_tradnl"/>
-        </w:rPr>
-        <w:t>vives, ¿cómo le explicas a tu papá tu ubicación para que te encuentre?</w:t>
+        <w:t>s en el centro de la ciudad donde vives, ¿cómo le explicas a tu papá tu ubicación para que te encuentre?</w:t>
       </w:r>
     </w:p>
     <w:p>

</xml_diff>

<commit_message>
Última revisión, modificación de esqueleto
</commit_message>
<xml_diff>
--- a/fuentes/contenidos/grado06/guion11/CN_06_11_REC10.docx
+++ b/fuentes/contenidos/grado06/guion11/CN_06_11_REC10.docx
@@ -197,12 +197,14 @@
         </w:rPr>
         <w:t xml:space="preserve"> </w:t>
       </w:r>
-      <w:r>
-        <w:rPr>
-          <w:rFonts w:ascii="Arial" w:hAnsi="Arial" w:cs="Arial"/>
-          <w:lang w:val="es-ES_tradnl"/>
-        </w:rPr>
-        <w:t>Refuerza tu aprendizaje: Movimiento y sistema de referencia</w:t>
+      <w:bookmarkStart w:id="0" w:name="_GoBack"/>
+      <w:bookmarkEnd w:id="0"/>
+      <w:r>
+        <w:rPr>
+          <w:rFonts w:ascii="Arial" w:hAnsi="Arial" w:cs="Arial"/>
+          <w:lang w:val="es-ES_tradnl"/>
+        </w:rPr>
+        <w:t>Movimiento y sistema de referencia</w:t>
       </w:r>
     </w:p>
     <w:p>
@@ -2102,7 +2104,6 @@
         </w:rPr>
         <w:t>Explica con tus palabras qué debes tener en cuenta para percibir el movimiento</w:t>
       </w:r>
-      <w:bookmarkStart w:id="0" w:name="_GoBack"/>
       <w:r>
         <w:rPr>
           <w:rFonts w:ascii="Arial" w:hAnsi="Arial" w:cs="Arial"/>
@@ -2110,7 +2111,6 @@
         </w:rPr>
         <w:t>.</w:t>
       </w:r>
-      <w:bookmarkEnd w:id="0"/>
     </w:p>
     <w:p>
       <w:pPr>

</xml_diff>